<commit_message>
More details in doc
</commit_message>
<xml_diff>
--- a/P01 - Onderzoek.docx
+++ b/P01 - Onderzoek.docx
@@ -230,76 +230,99 @@
       <w:r>
         <w:t>Inleiding</w:t>
       </w:r>
-      <w:bookmarkStart w:id="4" w:name="_GoBack"/>
+    </w:p>
+    <w:p>
+      <w:r>
+        <w:t>Dit Document bevat alle data dat te maken heeft met het speech controller project. Hier in word de uitvoering bestande uit: research, bronnen, etc. En resultaat het uiteindelijke uitkom van de uitvoering.</w:t>
+      </w:r>
+    </w:p>
+    <w:p>
+      <w:pPr>
+        <w:pStyle w:val="Kop1"/>
+      </w:pPr>
+      <w:bookmarkStart w:id="4" w:name="_4rkdklv40w9a" w:colFirst="0" w:colLast="0"/>
       <w:bookmarkEnd w:id="4"/>
     </w:p>
     <w:p>
-      <w:r>
-        <w:t>Dit Document bevat alle data dat te maken heeft met het speech controller project. Hier in word de uitvoering bestande uit: research, bronnen, etc. En resultaat het uiteindelijke uitkom van de uitvoering.</w:t>
-      </w:r>
-    </w:p>
-    <w:p>
       <w:pPr>
         <w:pStyle w:val="Kop1"/>
       </w:pPr>
-      <w:bookmarkStart w:id="5" w:name="_4rkdklv40w9a" w:colFirst="0" w:colLast="0"/>
+      <w:r>
+        <w:t>Uitvoering</w:t>
+      </w:r>
+    </w:p>
+    <w:p/>
+    <w:p>
+      <w:r>
+        <w:t>Het originelen idee was dat het project gebruik ging maken van een tekst naar spraak programma, zoals kaldi en sphinx dit was helaas niet mogelijk, dit is omdat beide een AI zijn die getraind moet worden en meerderen resources nodig hebben die te veel tijd nodig zouden hebben.</w:t>
+      </w:r>
+    </w:p>
+    <w:p/>
+    <w:p>
+      <w:r>
+        <w:t xml:space="preserve">Het is daarom besloten om </w:t>
+      </w:r>
+      <w:r>
+        <w:t>het proces</w:t>
+      </w:r>
+      <w:r>
+        <w:t xml:space="preserve"> eenvoudiger te maken, eerst was dat om een online browser based programma bij de naam speechnotes te gebruiken</w:t>
+      </w:r>
+      <w:r>
+        <w:t>,</w:t>
+      </w:r>
+      <w:r>
+        <w:t xml:space="preserve"> </w:t>
+      </w:r>
+      <w:r>
+        <w:t>hier ben ik nooit aan gekomen. Ik ben daarna meer gaan kijken naar hoe ik de tekst die uit het tekst naar spraak zou kunnen laten registreren als computer input. Ik heb, met de hulp van mijn leraar Berend, op de node-key-sender libary gekomen.</w:t>
+      </w:r>
+      <w:r>
+        <w:t xml:space="preserve"> Ik daarna de node chat-example master genomen en extra code ervoor geschreven, deze code maakt het zo dat wanneer er bijvoorbeeld ‘up’ wordt ingetypt de up key wordt geregistreerd</w:t>
+      </w:r>
+      <w:r>
+        <w:t xml:space="preserve"> en verstuurd naar de servers OS(Oparating system(In dit geval windows))</w:t>
+      </w:r>
+      <w:r>
+        <w:t>. Op het moment van 14-6-2019 ben ik bezig met het implementeren van regulair expressions.</w:t>
+      </w:r>
+      <w:r>
+        <w:t xml:space="preserve"> Door de server te activeren met powershell</w:t>
+      </w:r>
+      <w:r>
+        <w:t>,</w:t>
+      </w:r>
+      <w:r>
+        <w:t xml:space="preserve"> kunnen mensen met het </w:t>
+      </w:r>
+      <w:r>
+        <w:t>Ip adres van de computer, die het programma rent, in de chat komen en de voor gedefinieerde commands gebruiken om commands naar de server computer te geven.</w:t>
+      </w:r>
+    </w:p>
+    <w:p/>
+    <w:p/>
+    <w:p>
+      <w:pPr>
+        <w:pStyle w:val="Kop1"/>
+      </w:pPr>
+      <w:bookmarkStart w:id="5" w:name="_163c8u6z7h6g" w:colFirst="0" w:colLast="0"/>
       <w:bookmarkEnd w:id="5"/>
-    </w:p>
-    <w:p>
-      <w:pPr>
-        <w:pStyle w:val="Kop1"/>
-      </w:pPr>
-      <w:r>
-        <w:t>Uitvoering</w:t>
-      </w:r>
-    </w:p>
-    <w:p/>
-    <w:p>
-      <w:r>
-        <w:t>Het originelen idee was dat het project gebruik ging maken van een tekst naar spraak programma, zoals kaldi en sphinx dit was helaas niet mogelijk, dit is omdat beide een AI zijn die getraind moet worden en meerderen resources nodig hebben die te veel tijd nodig zouden hebben.</w:t>
-      </w:r>
-    </w:p>
-    <w:p/>
-    <w:p>
-      <w:r>
-        <w:t xml:space="preserve">Het is daarom besloten om </w:t>
-      </w:r>
-      <w:r>
-        <w:t>het proces</w:t>
-      </w:r>
-      <w:r>
-        <w:t xml:space="preserve"> eenvoudiger te maken, eerst was dat om een online browser based programma bij de naam speechnotes te gebruiken</w:t>
-      </w:r>
-      <w:r>
-        <w:t>,</w:t>
-      </w:r>
-      <w:r>
-        <w:t xml:space="preserve"> </w:t>
-      </w:r>
-      <w:r>
-        <w:t>hier ben ik nooit aan gekomen. Ik ben daarna meer gaan kijken naar hoe ik de tekst die uit het tekst naar spraak zou kunnen laten registreren als computer input. Ik heb, met de hulp van mijn leraar Berend, op de node-key-sender libary gekomen.</w:t>
-      </w:r>
-      <w:r>
-        <w:t xml:space="preserve"> Ik daarna de node chat-example master genomen en extra code ervoor geschreven, deze code maakt het zo dat wanneer er bijvoorbeeld ‘up’ wordt ingetypt de up key wordt geregistreerd. Op het moment van 14-6-2019 ben ik bezig met het implementeren van regulair expressions.</w:t>
-      </w:r>
-    </w:p>
-    <w:p/>
-    <w:p/>
-    <w:p>
-      <w:pPr>
-        <w:pStyle w:val="Kop1"/>
-      </w:pPr>
-      <w:bookmarkStart w:id="6" w:name="_163c8u6z7h6g" w:colFirst="0" w:colLast="0"/>
+      <w:r>
+        <w:t>Resultaat</w:t>
+      </w:r>
+    </w:p>
+    <w:p>
+      <w:r>
+        <w:t xml:space="preserve">Het resultaat is een chat systeem die reageert op bepaalde woorden </w:t>
+      </w:r>
+      <w:bookmarkStart w:id="6" w:name="_GoBack"/>
       <w:bookmarkEnd w:id="6"/>
       <w:r>
-        <w:t>Resultaat</w:t>
-      </w:r>
-    </w:p>
-    <w:p>
-      <w:r>
-        <w:t>Het resultaat is een chat systeem die reageert op bepaalde woorden reageert zoals up, down, left en right.</w:t>
-      </w:r>
-    </w:p>
+        <w:t>zoals up, down, left en right.</w:t>
+      </w:r>
+    </w:p>
+    <w:p/>
+    <w:p/>
     <w:p/>
     <w:p/>
     <w:p/>

</xml_diff>